<commit_message>
auto-report fix cover date
</commit_message>
<xml_diff>
--- a/docTrial.docx
+++ b/docTrial.docx
@@ -1,308 +1,5 @@
 
-<file path=word/document.xml><?xml version="1.0" encoding="utf-8"?>
-<w:document xmlns:m="http://schemas.openxmlformats.org/officeDocument/2006/math" xmlns:mc="http://schemas.openxmlformats.org/markup-compatibility/2006" xmlns:mo="http://schemas.microsoft.com/office/mac/office/2008/main" xmlns:mv="urn:schemas-microsoft-com:mac:vml" xmlns:o="urn:schemas-microsoft-com:office:office" xmlns:r="http://schemas.openxmlformats.org/officeDocument/2006/relationships" xmlns:v="urn:schemas-microsoft-com:vml" xmlns:w="http://schemas.openxmlformats.org/wordprocessingml/2006/main" xmlns:w10="urn:schemas-microsoft-com:office:word" xmlns:w14="http://schemas.microsoft.com/office/word/2010/wordml" xmlns:w15="http://schemas.microsoft.com/office/word/2012/wordml" xmlns:wne="http://schemas.microsoft.com/office/word/2006/wordml" xmlns:wp="http://schemas.openxmlformats.org/drawingml/2006/wordprocessingDrawing" xmlns:wp14="http://schemas.microsoft.com/office/word/2010/wordprocessingDrawing" xmlns:wpc="http://schemas.microsoft.com/office/word/2010/wordprocessingCanvas" xmlns:wpg="http://schemas.microsoft.com/office/word/2010/wordprocessingGroup" xmlns:wpi="http://schemas.microsoft.com/office/word/2010/wordprocessingInk" xmlns:wps="http://schemas.microsoft.com/office/word/2010/wordprocessingShape" mc:Ignorable="w14 w15 wp14">
-  <w:body>
-    <w:p>
-      <w:r>
-        <w:t/>
-      </w:r>
-    </w:p>
-    <w:p>
-      <w:r>
-        <w:t/>
-      </w:r>
-    </w:p>
-    <w:p>
-      <w:r>
-        <w:t/>
-      </w:r>
-    </w:p>
-    <w:p>
-      <w:r>
-        <w:t/>
-      </w:r>
-    </w:p>
-    <w:p>
-      <w:pPr>
-        <w:jc w:val="center"/>
-      </w:pPr>
-      <w:r>
-        <w:rPr>
-          <w:b w:val="false"/>
-          <w:sz w:val="52"/>
-          <w:szCs w:val="52"/>
-        </w:rPr>
-        <w:t>Anomaly Detection Auto-Report</w:t>
-      </w:r>
-    </w:p>
-    <w:p>
-      <w:pPr>
-        <w:jc w:val="center"/>
-      </w:pPr>
-      <w:r>
-        <w:rPr>
-          <w:b w:val="false"/>
-          <w:sz w:val="36"/>
-          <w:szCs w:val="36"/>
-        </w:rPr>
-        <w:t>（Version: 0.1）</w:t>
-      </w:r>
-    </w:p>
-    <w:p>
-      <w:r>
-        <w:t/>
-      </w:r>
-    </w:p>
-    <w:p>
-      <w:r>
-        <w:t/>
-      </w:r>
-    </w:p>
-    <w:p>
-      <w:r>
-        <w:t/>
-      </w:r>
-    </w:p>
-    <w:p>
-      <w:r>
-        <w:t/>
-      </w:r>
-    </w:p>
-    <w:p>
-      <w:pPr>
-        <w:jc w:val="center"/>
-      </w:pPr>
-      <w:r>
-        <w:rPr>
-          <w:b w:val="false"/>
-          <w:sz w:val="36"/>
-          <w:szCs w:val="36"/>
-        </w:rPr>
-        <w:t>Center of Structural Monitoring and Control</w:t>
-      </w:r>
-    </w:p>
-    <w:p>
-      <w:r>
-        <w:t/>
-      </w:r>
-    </w:p>
-    <w:p>
-      <w:r>
-        <w:t/>
-      </w:r>
-    </w:p>
-    <w:p>
-      <w:pPr>
-        <w:jc w:val="center"/>
-        <w:sectPr xmlns:w="http://schemas.openxmlformats.org/wordprocessingml/2006/main" xmlns:r="http://schemas.openxmlformats.org/officeDocument/2006/relationships">
-          <w:titlePg w:val="0"/>
-          <w:pgMar w:bottom="1440" w:footer="720" w:gutter="0" w:header="720" w:left="1440" w:right="1440" w:top="1440"/>
-          <w:pgSz w:h="15840" w:w="12240"/>
-          <w:cols xmlns:w="http://schemas.openxmlformats.org/wordprocessingml/2006/main" w:space="720"/>
-          <w:docGrid xmlns:w="http://schemas.openxmlformats.org/wordprocessingml/2006/main" w:linePitch="360"/>
-        </w:sectPr>
-      </w:pPr>
-      <w:r>
-        <w:rPr>
-          <w:b w:val="false"/>
-          <w:sz w:val="36"/>
-          <w:szCs w:val="36"/>
-        </w:rPr>
-        <w:t>14-Jan-2017</w:t>
-      </w:r>
-    </w:p>
-    <w:p>
-      <w:pPr>
-        <w:pStyle w:val="Heading 1"/>
-      </w:pPr>
-      <w:r>
-        <w:t>This is an auto-report test.</w:t>
-      </w:r>
-    </w:p>
-    <w:p>
-      <w:pPr>
-        <w:outlineLvl w:val="0"/>
-        <w:pStyle w:val="heading 1"/>
-      </w:pPr>
-      <w:r>
-        <w:t>Panorama</w:t>
-      </w:r>
-    </w:p>
-    <w:p>
-      <w:pPr>
-        <w:jc w:val="center"/>
-      </w:pPr>
-      <w:r>
-        <w:drawing>
-          <wp:inline distB="0" distL="0" distR="0" distT="0">
-            <wp:extent cx="2743200" cy="2743200"/>
-            <wp:effectExtent b="0" l="0" r="0" t="0"/>
-            <wp:docPr id="1" name="Python.png"/>
-            <wp:cNvGraphicFramePr xmlns:a="http://schemas.openxmlformats.org/drawingml/2006/main">
-              <a:graphicFrameLocks/>
-            </wp:cNvGraphicFramePr>
-            <a:graphic xmlns:a="http://schemas.openxmlformats.org/drawingml/2006/main">
-              <a:graphicData uri="http://schemas.openxmlformats.org/drawingml/2006/picture">
-                <pic:pic xmlns:pic="http://schemas.openxmlformats.org/drawingml/2006/picture">
-                  <pic:nvPicPr>
-                    <pic:cNvPr id="1" name="Python.png"/>
-                    <pic:cNvPicPr preferRelativeResize="0"/>
-                  </pic:nvPicPr>
-                  <pic:blipFill>
-                    <a:blip r:embed="ImageId1"/>
-                    <a:stretch>
-                      <a:fillRect/>
-                    </a:stretch>
-                  </pic:blipFill>
-                  <pic:spPr>
-                    <a:xfrm>
-                      <a:off x="0" y="0"/>
-                      <a:ext cx="2743200" cy="2743200"/>
-                    </a:xfrm>
-                    <a:prstGeom prst="rect">
-                      <a:avLst/>
-                    </a:prstGeom>
-                  </pic:spPr>
-                </pic:pic>
-              </a:graphicData>
-            </a:graphic>
-          </wp:inline>
-        </w:drawing>
-      </w:r>
-    </w:p>
-    <w:tbl>
-      <w:tblPr>
-        <w:tblW w:type="auto" w:w="0"/>
-      </w:tblPr>
-      <w:tr>
-        <w:tc>
-          <w:p>
-            <w:r>
-              <w:t>Col1</w:t>
-            </w:r>
-          </w:p>
-        </w:tc>
-        <w:tc>
-          <w:p>
-            <w:r>
-              <w:t>Col2</w:t>
-            </w:r>
-          </w:p>
-        </w:tc>
-      </w:tr>
-      <w:tr>
-        <w:tc>
-          <w:p>
-            <w:r>
-              <w:t>data11</w:t>
-            </w:r>
-          </w:p>
-        </w:tc>
-        <w:tc>
-          <w:p>
-            <w:r>
-              <w:t>data12</w:t>
-            </w:r>
-          </w:p>
-        </w:tc>
-      </w:tr>
-    </w:tbl>
-    <w:p>
-      <w:pPr>
-        <w:outlineLvl w:val="0"/>
-        <w:pStyle w:val="heading 1"/>
-      </w:pPr>
-      <w:r>
-        <w:t>Statistics by sensor</w:t>
-      </w:r>
-    </w:p>
-    <w:tbl>
-      <w:tblPr>
-        <w:tblW w:type="auto" w:w="0"/>
-      </w:tblPr>
-      <w:tr>
-        <w:tc>
-          <w:p>
-            <w:r>
-              <w:drawing>
-                <wp:inline distB="0" distL="0" distR="0" distT="0">
-                  <wp:extent cx="2743200" cy="2743200"/>
-                  <wp:effectExtent b="0" l="0" r="0" t="0"/>
-                  <wp:docPr id="2" name="Python.png"/>
-                  <wp:cNvGraphicFramePr xmlns:a="http://schemas.openxmlformats.org/drawingml/2006/main">
-                    <a:graphicFrameLocks/>
-                  </wp:cNvGraphicFramePr>
-                  <a:graphic xmlns:a="http://schemas.openxmlformats.org/drawingml/2006/main">
-                    <a:graphicData uri="http://schemas.openxmlformats.org/drawingml/2006/picture">
-                      <pic:pic xmlns:pic="http://schemas.openxmlformats.org/drawingml/2006/picture">
-                        <pic:nvPicPr>
-                          <pic:cNvPr id="2" name="Python.png"/>
-                          <pic:cNvPicPr preferRelativeResize="0"/>
-                        </pic:nvPicPr>
-                        <pic:blipFill>
-                          <a:blip r:embed="ImageId2"/>
-                          <a:stretch>
-                            <a:fillRect/>
-                          </a:stretch>
-                        </pic:blipFill>
-                        <pic:spPr>
-                          <a:xfrm>
-                            <a:off x="0" y="0"/>
-                            <a:ext cx="2743200" cy="2743200"/>
-                          </a:xfrm>
-                          <a:prstGeom prst="rect">
-                            <a:avLst/>
-                          </a:prstGeom>
-                        </pic:spPr>
-                      </pic:pic>
-                    </a:graphicData>
-                  </a:graphic>
-                </wp:inline>
-              </w:drawing>
-            </w:r>
-          </w:p>
-        </w:tc>
-        <w:tc>
-          <w:p>
-            <w:r>
-              <w:t>Col2</w:t>
-            </w:r>
-          </w:p>
-        </w:tc>
-      </w:tr>
-      <w:tr>
-        <w:tc>
-          <w:p>
-            <w:r>
-              <w:t>data11</w:t>
-            </w:r>
-          </w:p>
-        </w:tc>
-        <w:tc>
-          <w:p>
-            <w:r>
-              <w:t>data12</w:t>
-            </w:r>
-          </w:p>
-        </w:tc>
-      </w:tr>
-    </w:tbl>
-    <w:p>
-      <w:r>
-        <w:t>End of Panorama.</w:t>
-      </w:r>
-    </w:p>
-    <w:p>
-      <w:bookmarkStart w:id="0" w:name="_GoBack"/>
-      <w:bookmarkEnd w:id="0"/>
-    </w:p>
-    <w:sectPr>
-      <w:titlePg w:val="0"/>
-      <w:pgMar w:bottom="1440" w:footer="720" w:gutter="0" w:header="720" w:left="1440" w:right="1440" w:top="1440"/>
-      <w:pgSz w:h="15840" w:w="12240"/>
-    </w:sectPr>
-  </w:body>
-</w:document>
+<file path=word/document.xml>
 </file>
 
 <file path=word/numbering.xml><?xml version="1.0" encoding="utf-8"?>

</xml_diff>